<commit_message>
Priprava poročila za 2 teden
</commit_message>
<xml_diff>
--- a/reports/porocilo_2_teden.docx
+++ b/reports/porocilo_2_teden.docx
@@ -4,7 +4,7 @@
   <w:body>
     <w:p>
       <w:pPr>
-        <w:pStyle w:val="Heading1"/>
+        <w:pStyle w:val="Naslov1"/>
       </w:pPr>
       <w:r>
         <w:t>Poročilo 1 (11.5. – 18.5)</w:t>
@@ -12,541 +12,196 @@
     </w:p>
     <w:p>
       <w:r>
-        <w:t xml:space="preserve">Ker je teden </w:t>
-      </w:r>
-      <w:r>
-        <w:t>kolokvijev, smo se želeli pripraviti za prihodnje tedne, zato smo se zbrali in organizirali. Zadali smo si začetn</w:t>
-      </w:r>
-      <w:r>
-        <w:t>a</w:t>
-      </w:r>
+        <w:t>Ta teden smo se osredotočili na senzorje ter prikaz rezultatov na spletni aplikaciji. Vsak je dodal svoj senzor in njegove meritve ter še nekaj pragov za preverjanje izjem (tresljaji, prekoračitve hitrosti).</w:t>
+      </w:r>
+    </w:p>
+    <w:p>
+      <w:r>
+        <w:t xml:space="preserve">Prav tako smo raziskali alternative že izbranim ogrodjem ter opisali, zakaj smo se odločili za slednje. Implementirali smo tudi Google </w:t>
+      </w:r>
+      <w:proofErr w:type="spellStart"/>
+      <w:r>
+        <w:t>maps</w:t>
+      </w:r>
+      <w:proofErr w:type="spellEnd"/>
       <w:r>
         <w:t xml:space="preserve"> </w:t>
       </w:r>
-      <w:r>
-        <w:t>opravila</w:t>
-      </w:r>
-      <w:r>
-        <w:t>, k</w:t>
-      </w:r>
-      <w:r>
-        <w:t>i jih</w:t>
-      </w:r>
-      <w:r>
-        <w:t xml:space="preserve"> bo potrebno opraviti za uspešno </w:t>
-      </w:r>
-      <w:r>
-        <w:t xml:space="preserve">izdelavo projekta. Za beleženje napredka smo si ustvarili </w:t>
-      </w:r>
-      <w:hyperlink r:id="rId8">
-        <w:r>
-          <w:rPr>
-            <w:b/>
-            <w:bCs/>
-            <w:color w:val="4472C4" w:themeColor="accent1"/>
-          </w:rPr>
-          <w:t>Jira</w:t>
-        </w:r>
-      </w:hyperlink>
-      <w:r>
-        <w:rPr>
-          <w:b/>
-          <w:bCs/>
-          <w:color w:val="4472C4" w:themeColor="accent1"/>
-        </w:rPr>
+      <w:proofErr w:type="spellStart"/>
+      <w:r>
+        <w:t>api</w:t>
+      </w:r>
+      <w:proofErr w:type="spellEnd"/>
+      <w:r>
+        <w:t xml:space="preserve"> in raziskali njegove možnosti. Uporabljali bomo markerje, ki bodo na mapi označevali dogodke (znaki, slaba cesta, prekoračitev hitrosti).</w:t>
+      </w:r>
+    </w:p>
+    <w:p>
+      <w:pPr>
+        <w:pStyle w:val="Naslov2"/>
+      </w:pPr>
+      <w:r>
+        <w:t xml:space="preserve">Sistemska </w:t>
+      </w:r>
+      <w:r>
+        <w:t>administracija</w:t>
+      </w:r>
+    </w:p>
+    <w:p>
+      <w:r>
+        <w:t xml:space="preserve">Prejšnji teden smo izbrali ogrodja, ta teden pa smo raziskali njegove alternative. Vsak je poiskal 3 ter jih podrobno primerjal z izbranimi. </w:t>
+      </w:r>
+    </w:p>
+    <w:p>
+      <w:r>
+        <w:t xml:space="preserve">V prihodnjem ali naslednjem tednu: prenos strežniških storitev na </w:t>
+      </w:r>
+      <w:proofErr w:type="spellStart"/>
+      <w:r>
+        <w:t>Docker</w:t>
+      </w:r>
+      <w:proofErr w:type="spellEnd"/>
+      <w:r>
+        <w:t>.</w:t>
+      </w:r>
+    </w:p>
+    <w:p>
+      <w:pPr>
+        <w:pStyle w:val="Naslov2"/>
+      </w:pPr>
+      <w:r>
+        <w:t>Namenska programska oprema</w:t>
+      </w:r>
+    </w:p>
+    <w:p>
+      <w:r>
+        <w:t xml:space="preserve">Pretekli teden smo implementirali senzorje in začeli beležiti podatke. S tem smo tudi opravili del branja podatkov iz žiroskopa, </w:t>
+      </w:r>
+      <w:proofErr w:type="spellStart"/>
+      <w:r>
+        <w:t>pospeškometra</w:t>
+      </w:r>
+      <w:proofErr w:type="spellEnd"/>
+      <w:r>
+        <w:t xml:space="preserve"> in GPS-a. Same podatke smo tudi posredovali na zaledje aplikacije, ter jih tudi vpisali v bazo. Zaključili pa smo tudi s prikazom podatkov na spletni aplikaciji. </w:t>
+      </w:r>
+    </w:p>
+    <w:p>
+      <w:pPr>
+        <w:pStyle w:val="Naslov2"/>
+      </w:pPr>
+      <w:r>
+        <w:t>Osnove računalniškega vida</w:t>
+      </w:r>
+    </w:p>
+    <w:p>
+      <w:r>
+        <w:t xml:space="preserve">Pretekli teden smo prenesli potrebne fotografije za strojno učenje algoritma in se poglobili v implementacijo algoritma. Ker je tukaj le algoritem, ga bomo sestavili skupaj. </w:t>
+      </w:r>
+    </w:p>
+    <w:p>
+      <w:r>
+        <w:t xml:space="preserve">Domen Osojnik: Prikaz in označitev znakov na </w:t>
+      </w:r>
+      <w:proofErr w:type="spellStart"/>
+      <w:r>
+        <w:t>google</w:t>
+      </w:r>
+      <w:proofErr w:type="spellEnd"/>
+      <w:r>
         <w:t xml:space="preserve"> </w:t>
       </w:r>
-      <w:r>
-        <w:t>projekt, na katerem izvajamo sprinte.</w:t>
-      </w:r>
-      <w:r>
-        <w:t xml:space="preserve"> Prav tako smo ustvarili naloge za vsak predmet ter zgodbice, iz katerih izhajamo</w:t>
-      </w:r>
-      <w:r>
-        <w:t xml:space="preserve">. Na gitu smo ustvarili develop vejo, iz katere bomo ustvarjali posamezne veje, katere se nanašajo na </w:t>
-      </w:r>
-      <w:hyperlink r:id="rId9">
-        <w:r>
-          <w:rPr>
-            <w:b/>
-            <w:bCs/>
-            <w:color w:val="4472C4" w:themeColor="accent1"/>
-          </w:rPr>
-          <w:t>Jira</w:t>
-        </w:r>
-      </w:hyperlink>
-      <w:r>
-        <w:rPr>
-          <w:b/>
-          <w:bCs/>
-          <w:color w:val="4472C4" w:themeColor="accent1"/>
-        </w:rPr>
+      <w:proofErr w:type="spellStart"/>
+      <w:r>
+        <w:t>maps</w:t>
+      </w:r>
+      <w:proofErr w:type="spellEnd"/>
+      <w:r>
+        <w:t>, pomoč pri algoritmu</w:t>
+      </w:r>
+    </w:p>
+    <w:p>
+      <w:r>
+        <w:t>Alen Poklič:</w:t>
+      </w:r>
+    </w:p>
+    <w:p>
+      <w:r>
+        <w:t>Gal Glogovšek:</w:t>
+      </w:r>
+    </w:p>
+    <w:p>
+      <w:pPr>
+        <w:pStyle w:val="Naslov2"/>
+      </w:pPr>
+      <w:r>
+        <w:t>Razvoj aplikacij za internet</w:t>
+      </w:r>
+    </w:p>
+    <w:p>
+      <w:r>
+        <w:t>Pretekli teden smo izdelali osnovni izgled (</w:t>
+      </w:r>
+      <w:proofErr w:type="spellStart"/>
+      <w:r>
+        <w:t>header</w:t>
+      </w:r>
+      <w:proofErr w:type="spellEnd"/>
+      <w:r>
+        <w:t xml:space="preserve">, posamezne komponente, implementacija </w:t>
+      </w:r>
+      <w:proofErr w:type="spellStart"/>
+      <w:r>
+        <w:t>google</w:t>
+      </w:r>
+      <w:proofErr w:type="spellEnd"/>
+      <w:r>
         <w:t xml:space="preserve"> </w:t>
       </w:r>
-      <w:r>
-        <w:t>opravila</w:t>
-      </w:r>
-      <w:r>
-        <w:t xml:space="preserve">. Sprva želimo vzpostaviti frontend in backend, </w:t>
-      </w:r>
-      <w:r>
-        <w:t xml:space="preserve">da bomo lahko nazadnje podatke le še vstavili. Okvirno smo naredili tudi načrt in izbrali </w:t>
-      </w:r>
-      <w:r>
-        <w:t>storitve, katere bomo uporabljali (Angular, Express, JavaScript, MongoDb).</w:t>
-      </w:r>
-    </w:p>
-    <w:p>
-      <w:pPr>
-        <w:rPr>
-          <w:rFonts w:ascii="Times New Roman" w:eastAsia="Times New Roman" w:hAnsi="Times New Roman" w:cs="Times New Roman"/>
-          <w:sz w:val="24"/>
-          <w:szCs w:val="24"/>
-          <w:lang w:val="en-US" w:eastAsia="en-GB"/>
-        </w:rPr>
-      </w:pPr>
-      <w:r>
-        <w:t xml:space="preserve">Dostop do Githuba: </w:t>
-      </w:r>
-      <w:hyperlink r:id="rId10">
-        <w:r>
-          <w:rPr>
-            <w:rFonts w:ascii="Times New Roman" w:eastAsia="Times New Roman" w:hAnsi="Times New Roman" w:cs="Times New Roman"/>
-            <w:color w:val="0000FF"/>
-            <w:sz w:val="24"/>
-            <w:szCs w:val="24"/>
-            <w:u w:val="single"/>
-            <w:lang w:val="en-US" w:eastAsia="en-GB"/>
-          </w:rPr>
-          <w:t>Github</w:t>
-        </w:r>
-      </w:hyperlink>
-    </w:p>
-    <w:p>
-      <w:pPr>
-        <w:pStyle w:val="Heading2"/>
-      </w:pPr>
-      <w:r>
-        <w:t xml:space="preserve">Sistemska </w:t>
-      </w:r>
-      <w:r>
-        <w:t>administracija</w:t>
-      </w:r>
-    </w:p>
-    <w:p>
-      <w:r>
-        <w:t xml:space="preserve">Ker je tu poudarek na strežniških in ostalih storitvah, smo do sedaj preverili kompatibilnost med posameznimi ogrodji </w:t>
-      </w:r>
-      <w:r>
-        <w:t>in se odločili za tiste, ki bi nam delo najbolj olajšali.</w:t>
+      <w:proofErr w:type="spellStart"/>
+      <w:r>
+        <w:t>maps</w:t>
+      </w:r>
+      <w:proofErr w:type="spellEnd"/>
+      <w:r>
+        <w:t xml:space="preserve">, priprava storitev, </w:t>
+      </w:r>
+      <w:proofErr w:type="spellStart"/>
+      <w:r>
+        <w:t>osovne</w:t>
+      </w:r>
+      <w:proofErr w:type="spellEnd"/>
+      <w:r>
+        <w:t xml:space="preserve"> poti). Prav tako smo na zaledju aplikacije izdelali </w:t>
+      </w:r>
+      <w:proofErr w:type="spellStart"/>
+      <w:r>
+        <w:t>kontrolerje</w:t>
+      </w:r>
+      <w:proofErr w:type="spellEnd"/>
+      <w:r>
+        <w:t xml:space="preserve"> ter vzpostavili komunikacijo med mobilno aplikacijo in strežnikom.</w:t>
+      </w:r>
+    </w:p>
+    <w:p>
+      <w:r>
+        <w:t xml:space="preserve">Domen Osojnik: </w:t>
+      </w:r>
+      <w:r>
+        <w:t>Prikaz podatkov praskanja in lokacije prometnih znakov, pomoč pri praskanju</w:t>
+      </w:r>
+    </w:p>
+    <w:p>
+      <w:r>
+        <w:t xml:space="preserve">Alen Poklič: </w:t>
+      </w:r>
+    </w:p>
+    <w:p>
+      <w:r>
+        <w:t>Gal Glogovšek:</w:t>
       </w:r>
       <w:r>
         <w:t xml:space="preserve"> </w:t>
-      </w:r>
-    </w:p>
-    <w:p>
-      <w:r>
-        <w:t>Domen Osojnik:</w:t>
-      </w:r>
-      <w:r>
-        <w:t xml:space="preserve"> Pregled alternativ Angularju</w:t>
-      </w:r>
-      <w:r>
-        <w:t xml:space="preserve"> </w:t>
-      </w:r>
-    </w:p>
-    <w:p>
-      <w:r>
-        <w:t xml:space="preserve">Alen Poklič: </w:t>
-      </w:r>
-      <w:r>
-        <w:t xml:space="preserve">Pregled alternativ Expressu </w:t>
-      </w:r>
-    </w:p>
-    <w:p>
-      <w:r>
-        <w:t>Gal Glogovšek:</w:t>
-      </w:r>
-      <w:r>
-        <w:t xml:space="preserve"> Pregled alternativ MoongoDB</w:t>
-      </w:r>
-    </w:p>
-    <w:p>
-      <w:pPr>
-        <w:pStyle w:val="Heading2"/>
-      </w:pPr>
-      <w:r>
-        <w:t>Namenska programska oprema</w:t>
-      </w:r>
-    </w:p>
-    <w:p>
-      <w:r>
-        <w:t xml:space="preserve">Ta teden </w:t>
-      </w:r>
-      <w:r>
-        <w:t>smo</w:t>
-      </w:r>
-      <w:r>
-        <w:t xml:space="preserve"> ustvarili</w:t>
-      </w:r>
-      <w:r>
-        <w:t xml:space="preserve"> nov projekt za našo android aplikacijo, s katere bomo na strežnik pošiljali meritve </w:t>
-      </w:r>
-      <w:r>
-        <w:t xml:space="preserve">senzorjev mobilne naprave (žiroskop, pospeškometer, </w:t>
-      </w:r>
-      <w:r>
-        <w:t>gps). V sledečem tednu se bomo spoznali</w:t>
-      </w:r>
-      <w:r>
-        <w:t xml:space="preserve"> z upravljanjem</w:t>
-      </w:r>
-      <w:r>
-        <w:t xml:space="preserve"> le</w:t>
-      </w:r>
-      <w:r>
-        <w:t xml:space="preserve"> teh v naši aplikaciji(le osnovno, </w:t>
-      </w:r>
-      <w:r>
-        <w:t>zapleteno logiko bomo implementirali v prihodnjih tednih)</w:t>
-      </w:r>
-      <w:r>
-        <w:t xml:space="preserve">, </w:t>
-      </w:r>
-      <w:r>
-        <w:t>ter</w:t>
-      </w:r>
-      <w:r>
-        <w:t xml:space="preserve"> vzpostavili komunikacijo aplikacije s strežnikom.</w:t>
-      </w:r>
-    </w:p>
-    <w:p>
-      <w:r>
-        <w:t xml:space="preserve">Domen Osojnik: </w:t>
-      </w:r>
-      <w:r>
-        <w:t>Preučiti pospeškometer in osnovna implementacija</w:t>
-      </w:r>
-    </w:p>
-    <w:p>
-      <w:r>
-        <w:t>Alen Poklič:</w:t>
-      </w:r>
-      <w:r>
-        <w:t xml:space="preserve"> Beleženje meritev žiroskopa</w:t>
-      </w:r>
-      <w:r>
-        <w:t xml:space="preserve"> (osnovna implementacija)</w:t>
-      </w:r>
-    </w:p>
-    <w:p>
-      <w:r>
-        <w:t xml:space="preserve">Gal Glogovšek: </w:t>
-      </w:r>
-      <w:r>
-        <w:t>Prejemati podatke GPS.</w:t>
-      </w:r>
-    </w:p>
-    <w:p>
-      <w:pPr>
-        <w:pStyle w:val="Heading2"/>
-      </w:pPr>
-      <w:r>
-        <w:t>Osnove računalniškega vida</w:t>
-      </w:r>
-    </w:p>
-    <w:p>
-      <w:r>
-        <w:t xml:space="preserve">Odločili smo se, da bomo algoritem </w:t>
-      </w:r>
-      <w:r>
-        <w:t xml:space="preserve">za prepoznavanje različnih prometnih znakov </w:t>
-      </w:r>
-      <w:r>
-        <w:t xml:space="preserve">po vsej verjetnosti </w:t>
-      </w:r>
-      <w:r>
-        <w:t xml:space="preserve">implementirali </w:t>
-      </w:r>
-      <w:r>
-        <w:t>v javascriptu</w:t>
-      </w:r>
-      <w:r>
-        <w:t>(</w:t>
-      </w:r>
-      <w:r>
-        <w:t>tekel bo na NodeJs strežniku)</w:t>
-      </w:r>
-      <w:r>
-        <w:t>. P</w:t>
-      </w:r>
-      <w:r>
-        <w:t xml:space="preserve">rihodnji teden bomo </w:t>
-      </w:r>
-      <w:r>
-        <w:t xml:space="preserve">na to temo </w:t>
-      </w:r>
-      <w:r>
-        <w:t>pridobili več informacij</w:t>
-      </w:r>
-      <w:r>
-        <w:t xml:space="preserve"> ter raziskali, kako problem</w:t>
-      </w:r>
-      <w:r>
-        <w:t xml:space="preserve"> s </w:t>
-      </w:r>
-      <w:r>
-        <w:t>funkcij</w:t>
-      </w:r>
-      <w:r>
-        <w:t>ami</w:t>
-      </w:r>
-      <w:r>
-        <w:t xml:space="preserve"> </w:t>
-      </w:r>
-      <w:r>
-        <w:t>opencv knjižice in značilnic</w:t>
-      </w:r>
-      <w:r>
-        <w:t xml:space="preserve"> pravzaprav </w:t>
-      </w:r>
-      <w:r>
-        <w:t>reš</w:t>
-      </w:r>
-      <w:r>
-        <w:t>iti</w:t>
-      </w:r>
-      <w:r>
-        <w:t xml:space="preserve"> in s čim si pri tem lahko še pomagamo</w:t>
-      </w:r>
-      <w:r>
-        <w:t>.</w:t>
-      </w:r>
-      <w:r>
-        <w:t xml:space="preserve"> Počasi bomo začeli delati na algoritmu</w:t>
-      </w:r>
-      <w:r>
-        <w:t>.</w:t>
-      </w:r>
-    </w:p>
-    <w:p>
-      <w:r>
-        <w:t xml:space="preserve">Domen Osojnik: </w:t>
-      </w:r>
-      <w:r>
-        <w:t xml:space="preserve">Prenos </w:t>
-      </w:r>
-      <w:r>
-        <w:t xml:space="preserve">100 </w:t>
-      </w:r>
-      <w:r>
-        <w:t>slik</w:t>
-      </w:r>
-      <w:r>
-        <w:t xml:space="preserve"> (</w:t>
-      </w:r>
-      <w:r>
-        <w:t xml:space="preserve">50 </w:t>
-      </w:r>
-      <w:r>
-        <w:t xml:space="preserve">znakov, </w:t>
-      </w:r>
-      <w:r>
-        <w:t xml:space="preserve">50 </w:t>
-      </w:r>
-      <w:r>
-        <w:t>naključnih)</w:t>
-      </w:r>
-      <w:r>
-        <w:t xml:space="preserve"> </w:t>
-      </w:r>
-      <w:r>
-        <w:t>stop znak.</w:t>
-      </w:r>
-    </w:p>
-    <w:p>
-      <w:r>
-        <w:t xml:space="preserve">Alen Poklič: </w:t>
-      </w:r>
-      <w:r>
-        <w:t>Prenos 100 slik (50 znakov, 50 naključnih) prepoved (omejitev hitrosti)</w:t>
-      </w:r>
-      <w:r>
-        <w:t>.</w:t>
-      </w:r>
-    </w:p>
-    <w:p>
-      <w:r>
-        <w:t>Gal Glogovšek:</w:t>
-      </w:r>
-      <w:r>
-        <w:t xml:space="preserve"> </w:t>
-      </w:r>
-      <w:r>
-        <w:t xml:space="preserve">Prenos </w:t>
-      </w:r>
-      <w:r>
-        <w:t xml:space="preserve">100 </w:t>
-      </w:r>
-      <w:r>
-        <w:t>slik (</w:t>
-      </w:r>
-      <w:r>
-        <w:t xml:space="preserve">50 </w:t>
-      </w:r>
-      <w:r>
-        <w:t xml:space="preserve">znakov, </w:t>
-      </w:r>
-      <w:r>
-        <w:t xml:space="preserve">50 </w:t>
-      </w:r>
-      <w:r>
-        <w:t>naključnih)</w:t>
-      </w:r>
-      <w:r>
-        <w:t xml:space="preserve"> neprednostnega znaka.</w:t>
-      </w:r>
-    </w:p>
-    <w:p>
-      <w:pPr>
-        <w:pStyle w:val="Heading2"/>
-      </w:pPr>
-      <w:r>
-        <w:t>Razvoj aplikacij za internet</w:t>
-      </w:r>
-    </w:p>
-    <w:p>
-      <w:r>
-        <w:t xml:space="preserve">Vzpostavili smo okolja in ogrodja spletne aplikacije, ki jih bomo v prihodnjih tednih nadgrajevali. Domen je poskrbel za </w:t>
-      </w:r>
-      <w:r>
-        <w:t xml:space="preserve">začetek frontenda(angular), Alen pa je ustvaril strežniški del(NodeJs </w:t>
-      </w:r>
-      <w:r>
-        <w:t xml:space="preserve">in </w:t>
-      </w:r>
-      <w:r>
-        <w:t>Express ogrodj</w:t>
-      </w:r>
-      <w:r>
-        <w:t>e)</w:t>
-      </w:r>
-      <w:r>
-        <w:t>. Izbrali smo si podatkovno bazo</w:t>
-      </w:r>
-      <w:r>
-        <w:t xml:space="preserve"> (MongoDB)</w:t>
-      </w:r>
-      <w:r>
-        <w:t>,</w:t>
-      </w:r>
-      <w:r>
-        <w:t xml:space="preserve"> in p</w:t>
-      </w:r>
-      <w:r>
-        <w:t xml:space="preserve">o zgledu baze </w:t>
-      </w:r>
-      <w:r>
-        <w:t>dodali</w:t>
-      </w:r>
-      <w:r>
-        <w:t xml:space="preserve"> MVC gradnike</w:t>
-      </w:r>
-      <w:r>
-        <w:t xml:space="preserve"> (Gal)</w:t>
-      </w:r>
-      <w:r>
-        <w:t>, ki so se nam zaenkrat zdeli smiselni, te bomo</w:t>
-      </w:r>
-      <w:r>
-        <w:t xml:space="preserve"> </w:t>
-      </w:r>
-      <w:r>
-        <w:t xml:space="preserve">v prihodnjih tednih </w:t>
-      </w:r>
-      <w:r>
-        <w:t>še</w:t>
-      </w:r>
-      <w:r>
-        <w:t xml:space="preserve"> dodajali ali odstranjevali po potrebi</w:t>
-      </w:r>
-      <w:r>
-        <w:t>. N</w:t>
-      </w:r>
-      <w:r>
-        <w:t xml:space="preserve">adgrajevalo </w:t>
-      </w:r>
-      <w:r>
-        <w:t>se bo tudi upor</w:t>
-      </w:r>
-      <w:r>
-        <w:t>abniški vmesnik</w:t>
-      </w:r>
-      <w:r>
-        <w:t>.</w:t>
-      </w:r>
-    </w:p>
-    <w:p>
-      <w:r>
-        <w:t xml:space="preserve">Domen Osojnik: </w:t>
-      </w:r>
-      <w:r>
-        <w:t>I</w:t>
-      </w:r>
-      <w:r>
-        <w:t xml:space="preserve">zdelava </w:t>
-      </w:r>
-      <w:r>
-        <w:t xml:space="preserve">izgleda (header, footer) in osnovni routi, priprava </w:t>
-      </w:r>
-      <w:r>
-        <w:t xml:space="preserve">service za </w:t>
-      </w:r>
-      <w:r>
-        <w:t>API</w:t>
-      </w:r>
-    </w:p>
-    <w:p>
-      <w:r>
-        <w:t xml:space="preserve">Alen Poklič: </w:t>
-      </w:r>
-      <w:r>
-        <w:t xml:space="preserve">Komunikacija </w:t>
-      </w:r>
-      <w:r>
-        <w:t>mobiln</w:t>
-      </w:r>
-      <w:r>
-        <w:t>a</w:t>
-      </w:r>
-      <w:r>
-        <w:t xml:space="preserve"> ap</w:t>
-      </w:r>
-      <w:r>
-        <w:t>k./</w:t>
-      </w:r>
-      <w:r>
-        <w:t>stre</w:t>
-      </w:r>
-      <w:r>
-        <w:t>žnik</w:t>
-      </w:r>
-      <w:r>
-        <w:t>, dodajanje MVC elementov po potrebi</w:t>
-      </w:r>
-    </w:p>
-    <w:p>
-      <w:r>
-        <w:t>Gal Glogovšek:</w:t>
-      </w:r>
-      <w:r>
-        <w:t xml:space="preserve"> Controller za</w:t>
-      </w:r>
-      <w:r>
-        <w:t xml:space="preserve"> komunikacijo med express in</w:t>
-      </w:r>
-      <w:r>
-        <w:t xml:space="preserve"> angular.</w:t>
       </w:r>
     </w:p>
     <w:p/>
@@ -1196,15 +851,15 @@
     <w:lsdException w:name="Unresolved Mention" w:semiHidden="1" w:unhideWhenUsed="1"/>
     <w:lsdException w:name="Smart Link" w:semiHidden="1" w:unhideWhenUsed="1"/>
   </w:latentStyles>
-  <w:style w:type="paragraph" w:default="1" w:styleId="Normal">
+  <w:style w:type="paragraph" w:default="1" w:styleId="Navaden">
     <w:name w:val="Normal"/>
     <w:qFormat/>
   </w:style>
-  <w:style w:type="paragraph" w:styleId="Heading1">
+  <w:style w:type="paragraph" w:styleId="Naslov1">
     <w:name w:val="heading 1"/>
-    <w:basedOn w:val="Normal"/>
-    <w:next w:val="Normal"/>
-    <w:link w:val="Heading1Char"/>
+    <w:basedOn w:val="Navaden"/>
+    <w:next w:val="Navaden"/>
+    <w:link w:val="Naslov1Znak"/>
     <w:uiPriority w:val="9"/>
     <w:qFormat/>
     <w:rsid w:val="00323C9A"/>
@@ -1221,11 +876,11 @@
       <w:szCs w:val="32"/>
     </w:rPr>
   </w:style>
-  <w:style w:type="paragraph" w:styleId="Heading2">
+  <w:style w:type="paragraph" w:styleId="Naslov2">
     <w:name w:val="heading 2"/>
-    <w:basedOn w:val="Normal"/>
-    <w:next w:val="Normal"/>
-    <w:link w:val="Heading2Char"/>
+    <w:basedOn w:val="Navaden"/>
+    <w:next w:val="Navaden"/>
+    <w:link w:val="Naslov2Znak"/>
     <w:uiPriority w:val="9"/>
     <w:unhideWhenUsed/>
     <w:qFormat/>
@@ -1242,13 +897,13 @@
       <w:szCs w:val="26"/>
     </w:rPr>
   </w:style>
-  <w:style w:type="character" w:default="1" w:styleId="DefaultParagraphFont">
+  <w:style w:type="character" w:default="1" w:styleId="Privzetapisavaodstavka">
     <w:name w:val="Default Paragraph Font"/>
     <w:uiPriority w:val="1"/>
     <w:semiHidden/>
     <w:unhideWhenUsed/>
   </w:style>
-  <w:style w:type="table" w:default="1" w:styleId="TableNormal">
+  <w:style w:type="table" w:default="1" w:styleId="Navadnatabela">
     <w:name w:val="Normal Table"/>
     <w:uiPriority w:val="99"/>
     <w:semiHidden/>
@@ -1263,16 +918,16 @@
       </w:tblCellMar>
     </w:tblPr>
   </w:style>
-  <w:style w:type="numbering" w:default="1" w:styleId="NoList">
+  <w:style w:type="numbering" w:default="1" w:styleId="Brezseznama">
     <w:name w:val="No List"/>
     <w:uiPriority w:val="99"/>
     <w:semiHidden/>
     <w:unhideWhenUsed/>
   </w:style>
-  <w:style w:type="character" w:customStyle="1" w:styleId="Heading1Char">
-    <w:name w:val="Heading 1 Char"/>
-    <w:basedOn w:val="DefaultParagraphFont"/>
-    <w:link w:val="Heading1"/>
+  <w:style w:type="character" w:customStyle="1" w:styleId="Naslov1Znak">
+    <w:name w:val="Naslov 1 Znak"/>
+    <w:basedOn w:val="Privzetapisavaodstavka"/>
+    <w:link w:val="Naslov1"/>
     <w:uiPriority w:val="9"/>
     <w:rsid w:val="00323C9A"/>
     <w:rPr>
@@ -1282,10 +937,10 @@
       <w:szCs w:val="32"/>
     </w:rPr>
   </w:style>
-  <w:style w:type="character" w:customStyle="1" w:styleId="Heading2Char">
-    <w:name w:val="Heading 2 Char"/>
-    <w:basedOn w:val="DefaultParagraphFont"/>
-    <w:link w:val="Heading2"/>
+  <w:style w:type="character" w:customStyle="1" w:styleId="Naslov2Znak">
+    <w:name w:val="Naslov 2 Znak"/>
+    <w:basedOn w:val="Privzetapisavaodstavka"/>
+    <w:link w:val="Naslov2"/>
     <w:uiPriority w:val="9"/>
     <w:rPr>
       <w:rFonts w:asciiTheme="majorHAnsi" w:eastAsiaTheme="majorEastAsia" w:hAnsiTheme="majorHAnsi" w:cstheme="majorBidi"/>
@@ -1294,10 +949,10 @@
       <w:szCs w:val="26"/>
     </w:rPr>
   </w:style>
-  <w:style w:type="paragraph" w:styleId="BalloonText">
+  <w:style w:type="paragraph" w:styleId="Besedilooblaka">
     <w:name w:val="Balloon Text"/>
-    <w:basedOn w:val="Normal"/>
-    <w:link w:val="BalloonTextChar"/>
+    <w:basedOn w:val="Navaden"/>
+    <w:link w:val="BesedilooblakaZnak"/>
     <w:uiPriority w:val="99"/>
     <w:semiHidden/>
     <w:unhideWhenUsed/>
@@ -1311,10 +966,10 @@
       <w:szCs w:val="18"/>
     </w:rPr>
   </w:style>
-  <w:style w:type="character" w:customStyle="1" w:styleId="BalloonTextChar">
-    <w:name w:val="Balloon Text Char"/>
-    <w:basedOn w:val="DefaultParagraphFont"/>
-    <w:link w:val="BalloonText"/>
+  <w:style w:type="character" w:customStyle="1" w:styleId="BesedilooblakaZnak">
+    <w:name w:val="Besedilo oblačka Znak"/>
+    <w:basedOn w:val="Privzetapisavaodstavka"/>
+    <w:link w:val="Besedilooblaka"/>
     <w:uiPriority w:val="99"/>
     <w:semiHidden/>
     <w:rsid w:val="00ED6C3F"/>
@@ -1324,9 +979,9 @@
       <w:szCs w:val="18"/>
     </w:rPr>
   </w:style>
-  <w:style w:type="character" w:styleId="Hyperlink">
+  <w:style w:type="character" w:styleId="Hiperpovezava">
     <w:name w:val="Hyperlink"/>
-    <w:basedOn w:val="DefaultParagraphFont"/>
+    <w:basedOn w:val="Privzetapisavaodstavka"/>
     <w:uiPriority w:val="99"/>
     <w:semiHidden/>
     <w:unhideWhenUsed/>
@@ -1635,6 +1290,21 @@
 </file>
 
 <file path=customXml/item1.xml><?xml version="1.0" encoding="utf-8"?>
+<?mso-contentType ?>
+<FormTemplates xmlns="http://schemas.microsoft.com/sharepoint/v3/contenttype/forms">
+  <Display>DocumentLibraryForm</Display>
+  <Edit>DocumentLibraryForm</Edit>
+  <New>DocumentLibraryForm</New>
+</FormTemplates>
+</file>
+
+<file path=customXml/item2.xml><?xml version="1.0" encoding="utf-8"?>
+<p:properties xmlns:p="http://schemas.microsoft.com/office/2006/metadata/properties" xmlns:xsi="http://www.w3.org/2001/XMLSchema-instance" xmlns:pc="http://schemas.microsoft.com/office/infopath/2007/PartnerControls">
+  <documentManagement/>
+</p:properties>
+</file>
+
+<file path=customXml/item3.xml><?xml version="1.0" encoding="utf-8"?>
 <ct:contentTypeSchema xmlns:ct="http://schemas.microsoft.com/office/2006/metadata/contentType" xmlns:ma="http://schemas.microsoft.com/office/2006/metadata/properties/metaAttributes" ct:_="" ma:_="" ma:contentTypeName="Dokument" ma:contentTypeID="0x010100AB7DB78248A582489D304D6B4587EFE6" ma:contentTypeVersion="10" ma:contentTypeDescription="Ustvari nov dokument." ma:contentTypeScope="" ma:versionID="5751c93e7c71b18ed9f00a014b413d93">
   <xsd:schema xmlns:xsd="http://www.w3.org/2001/XMLSchema" xmlns:xs="http://www.w3.org/2001/XMLSchema" xmlns:p="http://schemas.microsoft.com/office/2006/metadata/properties" xmlns:ns3="228892c7-83f2-482b-bd57-f5615e5d54f2" xmlns:ns4="e3755a9c-d514-4469-bd89-5ae0ea587f9b" targetNamespace="http://schemas.microsoft.com/office/2006/metadata/properties" ma:root="true" ma:fieldsID="bdb15c806ababa3bb35a48e207880391" ns3:_="" ns4:_="">
     <xsd:import namespace="228892c7-83f2-482b-bd57-f5615e5d54f2"/>
@@ -1837,22 +1507,24 @@
 </ct:contentTypeSchema>
 </file>
 
-<file path=customXml/item2.xml><?xml version="1.0" encoding="utf-8"?>
-<p:properties xmlns:p="http://schemas.microsoft.com/office/2006/metadata/properties" xmlns:xsi="http://www.w3.org/2001/XMLSchema-instance" xmlns:pc="http://schemas.microsoft.com/office/infopath/2007/PartnerControls">
-  <documentManagement/>
-</p:properties>
+<file path=customXml/itemProps1.xml><?xml version="1.0" encoding="utf-8"?>
+<ds:datastoreItem xmlns:ds="http://schemas.openxmlformats.org/officeDocument/2006/customXml" ds:itemID="{85A387D4-834E-4C03-9759-270CCACDD17E}">
+  <ds:schemaRefs>
+    <ds:schemaRef ds:uri="http://schemas.microsoft.com/sharepoint/v3/contenttype/forms"/>
+  </ds:schemaRefs>
+</ds:datastoreItem>
 </file>
 
-<file path=customXml/item3.xml><?xml version="1.0" encoding="utf-8"?>
-<?mso-contentType ?>
-<FormTemplates xmlns="http://schemas.microsoft.com/sharepoint/v3/contenttype/forms">
-  <Display>DocumentLibraryForm</Display>
-  <Edit>DocumentLibraryForm</Edit>
-  <New>DocumentLibraryForm</New>
-</FormTemplates>
+<file path=customXml/itemProps2.xml><?xml version="1.0" encoding="utf-8"?>
+<ds:datastoreItem xmlns:ds="http://schemas.openxmlformats.org/officeDocument/2006/customXml" ds:itemID="{BF0DC9D3-8542-4907-A68D-1F944F4D81BD}">
+  <ds:schemaRefs>
+    <ds:schemaRef ds:uri="http://schemas.microsoft.com/office/2006/metadata/properties"/>
+    <ds:schemaRef ds:uri="http://schemas.microsoft.com/office/infopath/2007/PartnerControls"/>
+  </ds:schemaRefs>
+</ds:datastoreItem>
 </file>
 
-<file path=customXml/itemProps1.xml><?xml version="1.0" encoding="utf-8"?>
+<file path=customXml/itemProps3.xml><?xml version="1.0" encoding="utf-8"?>
 <ds:datastoreItem xmlns:ds="http://schemas.openxmlformats.org/officeDocument/2006/customXml" ds:itemID="{8C4D8CB1-02EA-4DD3-9A43-E41CE45097FB}">
   <ds:schemaRefs>
     <ds:schemaRef ds:uri="http://schemas.microsoft.com/office/2006/metadata/contentType"/>
@@ -1869,21 +1541,4 @@
     <ds:schemaRef ds:uri="http://schemas.microsoft.com/internal/obd"/>
   </ds:schemaRefs>
 </ds:datastoreItem>
-</file>
-
-<file path=customXml/itemProps2.xml><?xml version="1.0" encoding="utf-8"?>
-<ds:datastoreItem xmlns:ds="http://schemas.openxmlformats.org/officeDocument/2006/customXml" ds:itemID="{BF0DC9D3-8542-4907-A68D-1F944F4D81BD}">
-  <ds:schemaRefs>
-    <ds:schemaRef ds:uri="http://schemas.microsoft.com/office/2006/metadata/properties"/>
-    <ds:schemaRef ds:uri="http://schemas.microsoft.com/office/infopath/2007/PartnerControls"/>
-  </ds:schemaRefs>
-</ds:datastoreItem>
-</file>
-
-<file path=customXml/itemProps3.xml><?xml version="1.0" encoding="utf-8"?>
-<ds:datastoreItem xmlns:ds="http://schemas.openxmlformats.org/officeDocument/2006/customXml" ds:itemID="{85A387D4-834E-4C03-9759-270CCACDD17E}">
-  <ds:schemaRefs>
-    <ds:schemaRef ds:uri="http://schemas.microsoft.com/sharepoint/v3/contenttype/forms"/>
-  </ds:schemaRefs>
-</ds:datastoreItem>
 </file>
</xml_diff>